<commit_message>
Forum styling TODO update Shell StoreDaoImpl Edits to create schema and seed data scripts SQL db export/backup
</commit_message>
<xml_diff>
--- a/Documents/Setup for JavaFX DEV Environment in Windows.docx
+++ b/Documents/Setup for JavaFX DEV Environment in Windows.docx
@@ -8,7 +8,13 @@
         <w:jc w:val="center"/>
       </w:pPr>
       <w:r>
-        <w:t>Setup for JavaFX DEV Environment in Windows</w:t>
+        <w:t xml:space="preserve">Setup for </w:t>
+      </w:r>
+      <w:r>
+        <w:t>Project</w:t>
+      </w:r>
+      <w:r>
+        <w:t xml:space="preserve"> DEV Environment in Windows</w:t>
       </w:r>
     </w:p>
     <w:p/>
@@ -37,7 +43,7 @@
       <w:r>
         <w:t xml:space="preserve">DK: </w:t>
       </w:r>
-      <w:hyperlink r:id="rId5" w:history="1">
+      <w:hyperlink r:id="rId5" w:anchor="jdk22-windows" w:history="1">
         <w:r>
           <w:rPr>
             <w:rStyle w:val="Hyperlink"/>
@@ -57,10 +63,7 @@
         <w:t>u</w:t>
       </w:r>
       <w:r>
-        <w:t xml:space="preserve">p </w:t>
-      </w:r>
-      <w:r>
-        <w:t xml:space="preserve">Java JDK </w:t>
+        <w:t xml:space="preserve">p Java JDK </w:t>
       </w:r>
       <w:r>
         <w:t>e</w:t>
@@ -567,19 +570,13 @@
         <w:pStyle w:val="Heading3"/>
       </w:pPr>
       <w:r>
-        <w:t xml:space="preserve">Download </w:t>
-      </w:r>
-      <w:r>
-        <w:t xml:space="preserve">and </w:t>
+        <w:t xml:space="preserve">Download and </w:t>
       </w:r>
       <w:r>
         <w:t>i</w:t>
       </w:r>
       <w:r>
-        <w:t xml:space="preserve">nstall </w:t>
-      </w:r>
-      <w:r>
-        <w:t xml:space="preserve">the JavaFX SDK </w:t>
+        <w:t xml:space="preserve">nstall the JavaFX SDK </w:t>
       </w:r>
     </w:p>
     <w:p>
@@ -1163,19 +1160,7 @@
         <w:rPr>
           <w:rStyle w:val="Strong"/>
         </w:rPr>
-        <w:t>Set VM Options</w:t>
-      </w:r>
-      <w:r>
-        <w:rPr>
-          <w:rStyle w:val="Strong"/>
-        </w:rPr>
-        <w:t xml:space="preserve"> (not needed but try for troubleshooting)</w:t>
-      </w:r>
-      <w:r>
-        <w:rPr>
-          <w:rStyle w:val="Strong"/>
-        </w:rPr>
-        <w:t>:</w:t>
+        <w:t>Set VM Options (not needed but try for troubleshooting):</w:t>
       </w:r>
     </w:p>
     <w:p>
@@ -1541,6 +1526,15 @@
         <w:t>Click OK.</w:t>
       </w:r>
     </w:p>
+    <w:p>
+      <w:pPr>
+        <w:pStyle w:val="Heading2"/>
+      </w:pPr>
+      <w:r>
+        <w:t>Install MySQL Workbench</w:t>
+      </w:r>
+    </w:p>
+    <w:p/>
     <w:sectPr>
       <w:pgSz w:w="12240" w:h="15840"/>
       <w:pgMar w:top="1440" w:right="1440" w:bottom="1440" w:left="1440" w:header="720" w:footer="720" w:gutter="0"/>

</xml_diff>